<commit_message>
Adventure Works, a multinational manufacturing company, specializes in producing and distributing bicycles, parts, and accessories across North America, Europe, and Asia. With a workforce of 500 employees, the company also operates regional sales teams across its market segments. Business Queries: 1.	What is the present demand for our products in different regions, and how does it fluctuate across these areas? 2.	How is our current sales performance measuring up against historical data and industry standards? 3.	What is the level of customer satisfaction and loyalty, and what strategies can be implemented to enhance it?
</commit_message>
<xml_diff>
--- a/AdventureWorks-Sales-Performance-Analysis-Main/Business Requests.docx
+++ b/AdventureWorks-Sales-Performance-Analysis-Main/Business Requests.docx
@@ -1,64 +1,100 @@
 
 <file path=word/document.xml><?xml version="1.0" encoding="utf-8"?>
-<w:document xmlns:wpc="http://schemas.microsoft.com/office/word/2010/wordprocessingCanvas" xmlns:cx="http://schemas.microsoft.com/office/drawing/2014/chartex" xmlns:cx1="http://schemas.microsoft.com/office/drawing/2015/9/8/chartex" xmlns:cx2="http://schemas.microsoft.com/office/drawing/2015/10/21/chartex" xmlns:cx3="http://schemas.microsoft.com/office/drawing/2016/5/9/chartex" xmlns:cx4="http://schemas.microsoft.com/office/drawing/2016/5/10/chartex" xmlns:cx5="http://schemas.microsoft.com/office/drawing/2016/5/11/chartex" xmlns:cx6="http://schemas.microsoft.com/office/drawing/2016/5/12/chartex" xmlns:cx7="http://schemas.microsoft.com/office/drawing/2016/5/13/chartex" xmlns:cx8="http://schemas.microsoft.com/office/drawing/2016/5/14/chartex" xmlns:mc="http://schemas.openxmlformats.org/markup-compatibility/2006" xmlns:aink="http://schemas.microsoft.com/office/drawing/2016/ink" xmlns:am3d="http://schemas.microsoft.com/office/drawing/2017/model3d" xmlns:o="urn:schemas-microsoft-com:office:office" xmlns:oel="http://schemas.microsoft.com/office/2019/extlst" xmlns:r="http://schemas.openxmlformats.org/officeDocument/2006/relationships" xmlns:m="http://schemas.openxmlformats.org/officeDocument/2006/math" xmlns:v="urn:schemas-microsoft-com:vml" xmlns:wp14="http://schemas.microsoft.com/office/word/2010/wordprocessingDrawing" xmlns:wp="http://schemas.openxmlformats.org/drawingml/2006/wordprocessingDrawing" xmlns:w10="urn:schemas-microsoft-com:office:word" xmlns:w="http://schemas.openxmlformats.org/wordprocessingml/2006/main" xmlns:w14="http://schemas.microsoft.com/office/word/2010/wordml" xmlns:w15="http://schemas.microsoft.com/office/word/2012/wordml" xmlns:w16cex="http://schemas.microsoft.com/office/word/2018/wordml/cex" xmlns:w16cid="http://schemas.microsoft.com/office/word/2016/wordml/cid" xmlns:w16="http://schemas.microsoft.com/office/word/2018/wordml" xmlns:w16sdtdh="http://schemas.microsoft.com/office/word/2020/wordml/sdtdatahash" xmlns:w16se="http://schemas.microsoft.com/office/word/2015/wordml/symex" xmlns:wpg="http://schemas.microsoft.com/office/word/2010/wordprocessingGroup" xmlns:wpi="http://schemas.microsoft.com/office/word/2010/wordprocessingInk" xmlns:wne="http://schemas.microsoft.com/office/word/2006/wordml" xmlns:wps="http://schemas.microsoft.com/office/word/2010/wordprocessingShape" mc:Ignorable="w14 w15 w16se w16cid w16 w16cex w16sdtdh wp14">
+<w:document xmlns:wpc="http://schemas.microsoft.com/office/word/2010/wordprocessingCanvas" xmlns:mc="http://schemas.openxmlformats.org/markup-compatibility/2006" xmlns:o="urn:schemas-microsoft-com:office:office" xmlns:r="http://schemas.openxmlformats.org/officeDocument/2006/relationships" xmlns:m="http://schemas.openxmlformats.org/officeDocument/2006/math" xmlns:v="urn:schemas-microsoft-com:vml" xmlns:wp14="http://schemas.microsoft.com/office/word/2010/wordprocessingDrawing" xmlns:wp="http://schemas.openxmlformats.org/drawingml/2006/wordprocessingDrawing" xmlns:w10="urn:schemas-microsoft-com:office:word" xmlns:w="http://schemas.openxmlformats.org/wordprocessingml/2006/main" xmlns:w14="http://schemas.microsoft.com/office/word/2010/wordml" xmlns:w15="http://schemas.microsoft.com/office/word/2012/wordml" xmlns:wpg="http://schemas.microsoft.com/office/word/2010/wordprocessingGroup" xmlns:wpi="http://schemas.microsoft.com/office/word/2010/wordprocessingInk" xmlns:wne="http://schemas.microsoft.com/office/word/2006/wordml" xmlns:wps="http://schemas.microsoft.com/office/word/2010/wordprocessingShape" mc:Ignorable="w14 w15 wp14">
   <w:body>
     <w:p>
       <w:pPr>
-        <w:rPr>
-          <w:lang w:val="en-US"/>
-        </w:rPr>
-      </w:pPr>
+        <w:spacing w:line="276" w:lineRule="auto"/>
+        <w:jc w:val="both"/>
+        <w:rPr>
+          <w:rFonts w:asciiTheme="majorHAnsi" w:hAnsiTheme="majorHAnsi" w:cstheme="majorHAnsi"/>
+          <w:b/>
+          <w:sz w:val="24"/>
+          <w:szCs w:val="24"/>
+        </w:rPr>
+      </w:pPr>
+      <w:bookmarkStart w:id="0" w:name="_GoBack"/>
       <w:r>
         <w:rPr>
-          <w:lang w:val="en-US"/>
-        </w:rPr>
-        <w:t xml:space="preserve">Adventure Works is a large, multinational manufacturing company that produces and distributes bicycles, parts, and accessories for commercial </w:t>
+          <w:rFonts w:asciiTheme="majorHAnsi" w:hAnsiTheme="majorHAnsi" w:cstheme="majorHAnsi"/>
+          <w:b/>
+          <w:sz w:val="24"/>
+          <w:szCs w:val="24"/>
+        </w:rPr>
+        <w:t>Adventure Works, a multinational manufacturing company, specializes in producing and distributing bicycles, parts, and accessories across North America, Europe, and Asia. With a workforce of 500 employees, the company also operates regional sales teams across its market segments.</w:t>
       </w:r>
     </w:p>
     <w:p>
       <w:pPr>
-        <w:rPr>
-          <w:lang w:val="en-US"/>
+        <w:spacing w:line="276" w:lineRule="auto"/>
+        <w:jc w:val="both"/>
+        <w:rPr>
+          <w:rFonts w:asciiTheme="majorHAnsi" w:hAnsiTheme="majorHAnsi" w:cstheme="majorHAnsi"/>
+          <w:b/>
+          <w:sz w:val="24"/>
+          <w:szCs w:val="24"/>
         </w:rPr>
       </w:pPr>
       <w:r>
         <w:rPr>
-          <w:lang w:val="en-US"/>
-        </w:rPr>
-        <w:t xml:space="preserve">markets in North America, Europe, and Asia. The company employs 500 workers. </w:t>
+          <w:rFonts w:asciiTheme="majorHAnsi" w:hAnsiTheme="majorHAnsi" w:cstheme="majorHAnsi"/>
+          <w:b/>
+          <w:sz w:val="24"/>
+          <w:szCs w:val="24"/>
+        </w:rPr>
+        <w:t>Business Queries:</w:t>
       </w:r>
     </w:p>
     <w:p>
       <w:pPr>
-        <w:rPr>
-          <w:lang w:val="en-US"/>
+        <w:pStyle w:val="ListParagraph"/>
+        <w:numPr>
+          <w:ilvl w:val="0"/>
+          <w:numId w:val="5"/>
+        </w:numPr>
+        <w:spacing w:line="276" w:lineRule="auto"/>
+        <w:jc w:val="both"/>
+        <w:rPr>
+          <w:rFonts w:asciiTheme="majorHAnsi" w:hAnsiTheme="majorHAnsi" w:cstheme="majorHAnsi"/>
+          <w:b/>
+          <w:sz w:val="24"/>
+          <w:szCs w:val="24"/>
         </w:rPr>
       </w:pPr>
       <w:r>
         <w:rPr>
-          <w:lang w:val="en-US"/>
-        </w:rPr>
-        <w:t>Additionally, Adventure Works employs several regional sales teams throughout its market base</w:t>
+          <w:rFonts w:asciiTheme="majorHAnsi" w:hAnsiTheme="majorHAnsi" w:cstheme="majorHAnsi"/>
+          <w:b/>
+          <w:sz w:val="24"/>
+          <w:szCs w:val="24"/>
+        </w:rPr>
+        <w:t>What is the present demand for our products in different regions, and how does it fluctuate across these areas?</w:t>
       </w:r>
     </w:p>
     <w:p>
       <w:pPr>
-        <w:rPr>
-          <w:lang w:val="en-US"/>
-        </w:rPr>
-      </w:pPr>
-    </w:p>
-    <w:p>
-      <w:pPr>
-        <w:rPr>
-          <w:lang w:val="en-US"/>
+        <w:pStyle w:val="ListParagraph"/>
+        <w:numPr>
+          <w:ilvl w:val="0"/>
+          <w:numId w:val="5"/>
+        </w:numPr>
+        <w:spacing w:line="276" w:lineRule="auto"/>
+        <w:jc w:val="both"/>
+        <w:rPr>
+          <w:rFonts w:asciiTheme="majorHAnsi" w:hAnsiTheme="majorHAnsi" w:cstheme="majorHAnsi"/>
+          <w:b/>
+          <w:sz w:val="24"/>
+          <w:szCs w:val="24"/>
         </w:rPr>
       </w:pPr>
       <w:r>
         <w:rPr>
-          <w:lang w:val="en-US"/>
-        </w:rPr>
-        <w:t>Business Questions</w:t>
+          <w:rFonts w:asciiTheme="majorHAnsi" w:hAnsiTheme="majorHAnsi" w:cstheme="majorHAnsi"/>
+          <w:b/>
+          <w:sz w:val="24"/>
+          <w:szCs w:val="24"/>
+        </w:rPr>
+        <w:t>How is our current sales performance measuring up against historical data and industry standards?</w:t>
       </w:r>
     </w:p>
     <w:p>
@@ -66,121 +102,101 @@
         <w:pStyle w:val="ListParagraph"/>
         <w:numPr>
           <w:ilvl w:val="0"/>
-          <w:numId w:val="2"/>
+          <w:numId w:val="5"/>
         </w:numPr>
-        <w:rPr>
-          <w:lang w:val="en-US"/>
+        <w:spacing w:line="276" w:lineRule="auto"/>
+        <w:jc w:val="both"/>
+        <w:rPr>
+          <w:rFonts w:asciiTheme="majorHAnsi" w:hAnsiTheme="majorHAnsi" w:cstheme="majorHAnsi"/>
+          <w:b/>
+          <w:sz w:val="24"/>
+          <w:szCs w:val="24"/>
         </w:rPr>
       </w:pPr>
       <w:r>
         <w:rPr>
-          <w:lang w:val="en-US"/>
-        </w:rPr>
-        <w:t>What is the current market demand for our products and how does it vary by region?</w:t>
-      </w:r>
-      <w:r>
-        <w:rPr>
-          <w:lang w:val="en-US"/>
-        </w:rPr>
-        <w:br/>
+          <w:rFonts w:asciiTheme="majorHAnsi" w:hAnsiTheme="majorHAnsi" w:cstheme="majorHAnsi"/>
+          <w:b/>
+          <w:sz w:val="24"/>
+          <w:szCs w:val="24"/>
+        </w:rPr>
+        <w:t>What is the level of customer satisfaction and loyalty, and what strategies can be implemented to enhance it?</w:t>
       </w:r>
     </w:p>
     <w:p>
       <w:pPr>
-        <w:pStyle w:val="ListParagraph"/>
-        <w:numPr>
-          <w:ilvl w:val="0"/>
-          <w:numId w:val="2"/>
-        </w:numPr>
-        <w:rPr>
-          <w:lang w:val="en-US"/>
+        <w:pBdr>
+          <w:bottom w:val="single" w:sz="6" w:space="1" w:color="auto"/>
+        </w:pBdr>
+        <w:spacing w:after="0" w:line="240" w:lineRule="auto"/>
+        <w:jc w:val="center"/>
+        <w:rPr>
+          <w:rFonts w:ascii="Arial" w:eastAsia="Times New Roman" w:hAnsi="Arial" w:cs="Arial"/>
+          <w:b/>
+          <w:vanish/>
+          <w:sz w:val="16"/>
+          <w:szCs w:val="16"/>
         </w:rPr>
       </w:pPr>
       <w:r>
         <w:rPr>
-          <w:lang w:val="en-US"/>
-        </w:rPr>
-        <w:t>What is our current sales performance and how does it compare to past performance and industry benchmarks</w:t>
+          <w:rFonts w:ascii="Arial" w:eastAsia="Times New Roman" w:hAnsi="Arial" w:cs="Arial"/>
+          <w:b/>
+          <w:vanish/>
+          <w:sz w:val="16"/>
+          <w:szCs w:val="16"/>
+        </w:rPr>
+        <w:t>Top of Form</w:t>
       </w:r>
     </w:p>
     <w:p>
       <w:pPr>
-        <w:pStyle w:val="ListParagraph"/>
-        <w:rPr>
-          <w:lang w:val="en-US"/>
+        <w:rPr>
+          <w:b/>
         </w:rPr>
       </w:pPr>
     </w:p>
     <w:p>
       <w:pPr>
-        <w:pStyle w:val="ListParagraph"/>
-        <w:numPr>
-          <w:ilvl w:val="0"/>
-          <w:numId w:val="2"/>
-        </w:numPr>
-        <w:rPr>
-          <w:lang w:val="en-US"/>
-        </w:rPr>
-      </w:pPr>
-      <w:r>
-        <w:rPr>
-          <w:lang w:val="en-US"/>
-        </w:rPr>
-        <w:t>What is the customer satisfaction and loyalty level, and what actions can we take to improve it?</w:t>
-      </w:r>
-      <w:r>
-        <w:rPr>
-          <w:lang w:val="en-US"/>
-        </w:rPr>
-        <w:br/>
-      </w:r>
+        <w:rPr>
+          <w:b/>
+        </w:rPr>
+      </w:pPr>
     </w:p>
     <w:p>
       <w:pPr>
         <w:rPr>
-          <w:lang w:val="en-US"/>
+          <w:b/>
         </w:rPr>
       </w:pPr>
     </w:p>
     <w:p>
       <w:pPr>
-        <w:rPr>
-          <w:lang w:val="en-US"/>
+        <w:ind w:firstLine="720"/>
+        <w:rPr>
+          <w:b/>
         </w:rPr>
       </w:pPr>
     </w:p>
     <w:p>
       <w:pPr>
         <w:rPr>
-          <w:lang w:val="en-US"/>
+          <w:b/>
         </w:rPr>
       </w:pPr>
     </w:p>
     <w:p>
       <w:pPr>
         <w:rPr>
-          <w:lang w:val="en-US"/>
+          <w:b/>
         </w:rPr>
       </w:pPr>
     </w:p>
+    <w:bookmarkEnd w:id="0"/>
     <w:p>
       <w:pPr>
         <w:rPr>
-          <w:lang w:val="en-US"/>
-        </w:rPr>
-      </w:pPr>
-    </w:p>
-    <w:p>
-      <w:pPr>
-        <w:rPr>
-          <w:lang w:val="en-US"/>
-        </w:rPr>
-      </w:pPr>
-    </w:p>
-    <w:p>
-      <w:pPr>
-        <w:rPr>
-          <w:lang w:val="en-US"/>
+          <w:b/>
         </w:rPr>
       </w:pPr>
     </w:p>
@@ -195,8 +211,97 @@
 </file>
 
 <file path=word/numbering.xml><?xml version="1.0" encoding="utf-8"?>
-<w:numbering xmlns:wpc="http://schemas.microsoft.com/office/word/2010/wordprocessingCanvas" xmlns:cx="http://schemas.microsoft.com/office/drawing/2014/chartex" xmlns:cx1="http://schemas.microsoft.com/office/drawing/2015/9/8/chartex" xmlns:cx2="http://schemas.microsoft.com/office/drawing/2015/10/21/chartex" xmlns:cx3="http://schemas.microsoft.com/office/drawing/2016/5/9/chartex" xmlns:cx4="http://schemas.microsoft.com/office/drawing/2016/5/10/chartex" xmlns:cx5="http://schemas.microsoft.com/office/drawing/2016/5/11/chartex" xmlns:cx6="http://schemas.microsoft.com/office/drawing/2016/5/12/chartex" xmlns:cx7="http://schemas.microsoft.com/office/drawing/2016/5/13/chartex" xmlns:cx8="http://schemas.microsoft.com/office/drawing/2016/5/14/chartex" xmlns:mc="http://schemas.openxmlformats.org/markup-compatibility/2006" xmlns:aink="http://schemas.microsoft.com/office/drawing/2016/ink" xmlns:am3d="http://schemas.microsoft.com/office/drawing/2017/model3d" xmlns:o="urn:schemas-microsoft-com:office:office" xmlns:oel="http://schemas.microsoft.com/office/2019/extlst" xmlns:r="http://schemas.openxmlformats.org/officeDocument/2006/relationships" xmlns:m="http://schemas.openxmlformats.org/officeDocument/2006/math" xmlns:v="urn:schemas-microsoft-com:vml" xmlns:wp14="http://schemas.microsoft.com/office/word/2010/wordprocessingDrawing" xmlns:wp="http://schemas.openxmlformats.org/drawingml/2006/wordprocessingDrawing" xmlns:w10="urn:schemas-microsoft-com:office:word" xmlns:w="http://schemas.openxmlformats.org/wordprocessingml/2006/main" xmlns:w14="http://schemas.microsoft.com/office/word/2010/wordml" xmlns:w15="http://schemas.microsoft.com/office/word/2012/wordml" xmlns:w16cex="http://schemas.microsoft.com/office/word/2018/wordml/cex" xmlns:w16cid="http://schemas.microsoft.com/office/word/2016/wordml/cid" xmlns:w16="http://schemas.microsoft.com/office/word/2018/wordml" xmlns:w16sdtdh="http://schemas.microsoft.com/office/word/2020/wordml/sdtdatahash" xmlns:w16se="http://schemas.microsoft.com/office/word/2015/wordml/symex" xmlns:wpg="http://schemas.microsoft.com/office/word/2010/wordprocessingGroup" xmlns:wpi="http://schemas.microsoft.com/office/word/2010/wordprocessingInk" xmlns:wne="http://schemas.microsoft.com/office/word/2006/wordml" xmlns:wps="http://schemas.microsoft.com/office/word/2010/wordprocessingShape" mc:Ignorable="w14 w15 w16se w16cid w16 w16cex w16sdtdh wp14">
-  <w:abstractNum w:abstractNumId="0" w15:restartNumberingAfterBreak="0">
+<w:numbering xmlns:wpc="http://schemas.microsoft.com/office/word/2010/wordprocessingCanvas" xmlns:mc="http://schemas.openxmlformats.org/markup-compatibility/2006" xmlns:o="urn:schemas-microsoft-com:office:office" xmlns:r="http://schemas.openxmlformats.org/officeDocument/2006/relationships" xmlns:m="http://schemas.openxmlformats.org/officeDocument/2006/math" xmlns:v="urn:schemas-microsoft-com:vml" xmlns:wp14="http://schemas.microsoft.com/office/word/2010/wordprocessingDrawing" xmlns:wp="http://schemas.openxmlformats.org/drawingml/2006/wordprocessingDrawing" xmlns:w10="urn:schemas-microsoft-com:office:word" xmlns:w="http://schemas.openxmlformats.org/wordprocessingml/2006/main" xmlns:w14="http://schemas.microsoft.com/office/word/2010/wordml" xmlns:w15="http://schemas.microsoft.com/office/word/2012/wordml" xmlns:wpg="http://schemas.microsoft.com/office/word/2010/wordprocessingGroup" xmlns:wpi="http://schemas.microsoft.com/office/word/2010/wordprocessingInk" xmlns:wne="http://schemas.microsoft.com/office/word/2006/wordml" xmlns:wps="http://schemas.microsoft.com/office/word/2010/wordprocessingShape" mc:Ignorable="w14 w15 wp14">
+  <w:abstractNum w:abstractNumId="0">
+    <w:nsid w:val="06F77298"/>
+    <w:multiLevelType w:val="hybridMultilevel"/>
+    <w:tmpl w:val="51708EBE"/>
+    <w:lvl w:ilvl="0" w:tplc="0409000F">
+      <w:start w:val="1"/>
+      <w:numFmt w:val="decimal"/>
+      <w:lvlText w:val="%1."/>
+      <w:lvlJc w:val="left"/>
+      <w:pPr>
+        <w:ind w:left="720" w:hanging="360"/>
+      </w:pPr>
+      <w:rPr>
+        <w:rFonts w:hint="default"/>
+      </w:rPr>
+    </w:lvl>
+    <w:lvl w:ilvl="1" w:tplc="04090019" w:tentative="1">
+      <w:start w:val="1"/>
+      <w:numFmt w:val="lowerLetter"/>
+      <w:lvlText w:val="%2."/>
+      <w:lvlJc w:val="left"/>
+      <w:pPr>
+        <w:ind w:left="1440" w:hanging="360"/>
+      </w:pPr>
+    </w:lvl>
+    <w:lvl w:ilvl="2" w:tplc="0409001B" w:tentative="1">
+      <w:start w:val="1"/>
+      <w:numFmt w:val="lowerRoman"/>
+      <w:lvlText w:val="%3."/>
+      <w:lvlJc w:val="right"/>
+      <w:pPr>
+        <w:ind w:left="2160" w:hanging="180"/>
+      </w:pPr>
+    </w:lvl>
+    <w:lvl w:ilvl="3" w:tplc="0409000F" w:tentative="1">
+      <w:start w:val="1"/>
+      <w:numFmt w:val="decimal"/>
+      <w:lvlText w:val="%4."/>
+      <w:lvlJc w:val="left"/>
+      <w:pPr>
+        <w:ind w:left="2880" w:hanging="360"/>
+      </w:pPr>
+    </w:lvl>
+    <w:lvl w:ilvl="4" w:tplc="04090019" w:tentative="1">
+      <w:start w:val="1"/>
+      <w:numFmt w:val="lowerLetter"/>
+      <w:lvlText w:val="%5."/>
+      <w:lvlJc w:val="left"/>
+      <w:pPr>
+        <w:ind w:left="3600" w:hanging="360"/>
+      </w:pPr>
+    </w:lvl>
+    <w:lvl w:ilvl="5" w:tplc="0409001B" w:tentative="1">
+      <w:start w:val="1"/>
+      <w:numFmt w:val="lowerRoman"/>
+      <w:lvlText w:val="%6."/>
+      <w:lvlJc w:val="right"/>
+      <w:pPr>
+        <w:ind w:left="4320" w:hanging="180"/>
+      </w:pPr>
+    </w:lvl>
+    <w:lvl w:ilvl="6" w:tplc="0409000F" w:tentative="1">
+      <w:start w:val="1"/>
+      <w:numFmt w:val="decimal"/>
+      <w:lvlText w:val="%7."/>
+      <w:lvlJc w:val="left"/>
+      <w:pPr>
+        <w:ind w:left="5040" w:hanging="360"/>
+      </w:pPr>
+    </w:lvl>
+    <w:lvl w:ilvl="7" w:tplc="04090019" w:tentative="1">
+      <w:start w:val="1"/>
+      <w:numFmt w:val="lowerLetter"/>
+      <w:lvlText w:val="%8."/>
+      <w:lvlJc w:val="left"/>
+      <w:pPr>
+        <w:ind w:left="5760" w:hanging="360"/>
+      </w:pPr>
+    </w:lvl>
+    <w:lvl w:ilvl="8" w:tplc="0409001B" w:tentative="1">
+      <w:start w:val="1"/>
+      <w:numFmt w:val="lowerRoman"/>
+      <w:lvlText w:val="%9."/>
+      <w:lvlJc w:val="right"/>
+      <w:pPr>
+        <w:ind w:left="6480" w:hanging="180"/>
+      </w:pPr>
+    </w:lvl>
+  </w:abstractNum>
+  <w:abstractNum w:abstractNumId="1">
     <w:nsid w:val="0CEF4D63"/>
     <w:multiLevelType w:val="hybridMultilevel"/>
     <w:tmpl w:val="683E814C"/>
@@ -285,7 +390,120 @@
       </w:pPr>
     </w:lvl>
   </w:abstractNum>
-  <w:abstractNum w:abstractNumId="1" w15:restartNumberingAfterBreak="0">
+  <w:abstractNum w:abstractNumId="2">
+    <w:nsid w:val="0E161AC2"/>
+    <w:multiLevelType w:val="multilevel"/>
+    <w:tmpl w:val="7C987918"/>
+    <w:lvl w:ilvl="0">
+      <w:start w:val="1"/>
+      <w:numFmt w:val="decimal"/>
+      <w:lvlText w:val="%1."/>
+      <w:lvlJc w:val="left"/>
+      <w:pPr>
+        <w:tabs>
+          <w:tab w:val="num" w:pos="720"/>
+        </w:tabs>
+        <w:ind w:left="720" w:hanging="360"/>
+      </w:pPr>
+    </w:lvl>
+    <w:lvl w:ilvl="1" w:tentative="1">
+      <w:start w:val="1"/>
+      <w:numFmt w:val="decimal"/>
+      <w:lvlText w:val="%2."/>
+      <w:lvlJc w:val="left"/>
+      <w:pPr>
+        <w:tabs>
+          <w:tab w:val="num" w:pos="1440"/>
+        </w:tabs>
+        <w:ind w:left="1440" w:hanging="360"/>
+      </w:pPr>
+    </w:lvl>
+    <w:lvl w:ilvl="2" w:tentative="1">
+      <w:start w:val="1"/>
+      <w:numFmt w:val="decimal"/>
+      <w:lvlText w:val="%3."/>
+      <w:lvlJc w:val="left"/>
+      <w:pPr>
+        <w:tabs>
+          <w:tab w:val="num" w:pos="2160"/>
+        </w:tabs>
+        <w:ind w:left="2160" w:hanging="360"/>
+      </w:pPr>
+    </w:lvl>
+    <w:lvl w:ilvl="3" w:tentative="1">
+      <w:start w:val="1"/>
+      <w:numFmt w:val="decimal"/>
+      <w:lvlText w:val="%4."/>
+      <w:lvlJc w:val="left"/>
+      <w:pPr>
+        <w:tabs>
+          <w:tab w:val="num" w:pos="2880"/>
+        </w:tabs>
+        <w:ind w:left="2880" w:hanging="360"/>
+      </w:pPr>
+    </w:lvl>
+    <w:lvl w:ilvl="4" w:tentative="1">
+      <w:start w:val="1"/>
+      <w:numFmt w:val="decimal"/>
+      <w:lvlText w:val="%5."/>
+      <w:lvlJc w:val="left"/>
+      <w:pPr>
+        <w:tabs>
+          <w:tab w:val="num" w:pos="3600"/>
+        </w:tabs>
+        <w:ind w:left="3600" w:hanging="360"/>
+      </w:pPr>
+    </w:lvl>
+    <w:lvl w:ilvl="5" w:tentative="1">
+      <w:start w:val="1"/>
+      <w:numFmt w:val="decimal"/>
+      <w:lvlText w:val="%6."/>
+      <w:lvlJc w:val="left"/>
+      <w:pPr>
+        <w:tabs>
+          <w:tab w:val="num" w:pos="4320"/>
+        </w:tabs>
+        <w:ind w:left="4320" w:hanging="360"/>
+      </w:pPr>
+    </w:lvl>
+    <w:lvl w:ilvl="6" w:tentative="1">
+      <w:start w:val="1"/>
+      <w:numFmt w:val="decimal"/>
+      <w:lvlText w:val="%7."/>
+      <w:lvlJc w:val="left"/>
+      <w:pPr>
+        <w:tabs>
+          <w:tab w:val="num" w:pos="5040"/>
+        </w:tabs>
+        <w:ind w:left="5040" w:hanging="360"/>
+      </w:pPr>
+    </w:lvl>
+    <w:lvl w:ilvl="7" w:tentative="1">
+      <w:start w:val="1"/>
+      <w:numFmt w:val="decimal"/>
+      <w:lvlText w:val="%8."/>
+      <w:lvlJc w:val="left"/>
+      <w:pPr>
+        <w:tabs>
+          <w:tab w:val="num" w:pos="5760"/>
+        </w:tabs>
+        <w:ind w:left="5760" w:hanging="360"/>
+      </w:pPr>
+    </w:lvl>
+    <w:lvl w:ilvl="8" w:tentative="1">
+      <w:start w:val="1"/>
+      <w:numFmt w:val="decimal"/>
+      <w:lvlText w:val="%9."/>
+      <w:lvlJc w:val="left"/>
+      <w:pPr>
+        <w:tabs>
+          <w:tab w:val="num" w:pos="6480"/>
+        </w:tabs>
+        <w:ind w:left="6480" w:hanging="360"/>
+      </w:pPr>
+    </w:lvl>
+  </w:abstractNum>
+  <w:abstractNum w:abstractNumId="3">
     <w:nsid w:val="171C4C85"/>
     <w:multiLevelType w:val="hybridMultilevel"/>
     <w:tmpl w:val="CFF8D700"/>
@@ -374,24 +592,146 @@
       </w:pPr>
     </w:lvl>
   </w:abstractNum>
-  <w:num w:numId="1" w16cid:durableId="1643147407">
+  <w:abstractNum w:abstractNumId="4">
+    <w:nsid w:val="18E37BEE"/>
+    <w:multiLevelType w:val="multilevel"/>
+    <w:tmpl w:val="3AD679FE"/>
+    <w:lvl w:ilvl="0">
+      <w:start w:val="1"/>
+      <w:numFmt w:val="decimal"/>
+      <w:lvlText w:val="%1."/>
+      <w:lvlJc w:val="left"/>
+      <w:pPr>
+        <w:tabs>
+          <w:tab w:val="num" w:pos="720"/>
+        </w:tabs>
+        <w:ind w:left="720" w:hanging="360"/>
+      </w:pPr>
+    </w:lvl>
+    <w:lvl w:ilvl="1" w:tentative="1">
+      <w:start w:val="1"/>
+      <w:numFmt w:val="decimal"/>
+      <w:lvlText w:val="%2."/>
+      <w:lvlJc w:val="left"/>
+      <w:pPr>
+        <w:tabs>
+          <w:tab w:val="num" w:pos="1440"/>
+        </w:tabs>
+        <w:ind w:left="1440" w:hanging="360"/>
+      </w:pPr>
+    </w:lvl>
+    <w:lvl w:ilvl="2" w:tentative="1">
+      <w:start w:val="1"/>
+      <w:numFmt w:val="decimal"/>
+      <w:lvlText w:val="%3."/>
+      <w:lvlJc w:val="left"/>
+      <w:pPr>
+        <w:tabs>
+          <w:tab w:val="num" w:pos="2160"/>
+        </w:tabs>
+        <w:ind w:left="2160" w:hanging="360"/>
+      </w:pPr>
+    </w:lvl>
+    <w:lvl w:ilvl="3" w:tentative="1">
+      <w:start w:val="1"/>
+      <w:numFmt w:val="decimal"/>
+      <w:lvlText w:val="%4."/>
+      <w:lvlJc w:val="left"/>
+      <w:pPr>
+        <w:tabs>
+          <w:tab w:val="num" w:pos="2880"/>
+        </w:tabs>
+        <w:ind w:left="2880" w:hanging="360"/>
+      </w:pPr>
+    </w:lvl>
+    <w:lvl w:ilvl="4" w:tentative="1">
+      <w:start w:val="1"/>
+      <w:numFmt w:val="decimal"/>
+      <w:lvlText w:val="%5."/>
+      <w:lvlJc w:val="left"/>
+      <w:pPr>
+        <w:tabs>
+          <w:tab w:val="num" w:pos="3600"/>
+        </w:tabs>
+        <w:ind w:left="3600" w:hanging="360"/>
+      </w:pPr>
+    </w:lvl>
+    <w:lvl w:ilvl="5" w:tentative="1">
+      <w:start w:val="1"/>
+      <w:numFmt w:val="decimal"/>
+      <w:lvlText w:val="%6."/>
+      <w:lvlJc w:val="left"/>
+      <w:pPr>
+        <w:tabs>
+          <w:tab w:val="num" w:pos="4320"/>
+        </w:tabs>
+        <w:ind w:left="4320" w:hanging="360"/>
+      </w:pPr>
+    </w:lvl>
+    <w:lvl w:ilvl="6" w:tentative="1">
+      <w:start w:val="1"/>
+      <w:numFmt w:val="decimal"/>
+      <w:lvlText w:val="%7."/>
+      <w:lvlJc w:val="left"/>
+      <w:pPr>
+        <w:tabs>
+          <w:tab w:val="num" w:pos="5040"/>
+        </w:tabs>
+        <w:ind w:left="5040" w:hanging="360"/>
+      </w:pPr>
+    </w:lvl>
+    <w:lvl w:ilvl="7" w:tentative="1">
+      <w:start w:val="1"/>
+      <w:numFmt w:val="decimal"/>
+      <w:lvlText w:val="%8."/>
+      <w:lvlJc w:val="left"/>
+      <w:pPr>
+        <w:tabs>
+          <w:tab w:val="num" w:pos="5760"/>
+        </w:tabs>
+        <w:ind w:left="5760" w:hanging="360"/>
+      </w:pPr>
+    </w:lvl>
+    <w:lvl w:ilvl="8" w:tentative="1">
+      <w:start w:val="1"/>
+      <w:numFmt w:val="decimal"/>
+      <w:lvlText w:val="%9."/>
+      <w:lvlJc w:val="left"/>
+      <w:pPr>
+        <w:tabs>
+          <w:tab w:val="num" w:pos="6480"/>
+        </w:tabs>
+        <w:ind w:left="6480" w:hanging="360"/>
+      </w:pPr>
+    </w:lvl>
+  </w:abstractNum>
+  <w:num w:numId="1">
+    <w:abstractNumId w:val="3"/>
+  </w:num>
+  <w:num w:numId="2">
     <w:abstractNumId w:val="1"/>
   </w:num>
-  <w:num w:numId="2" w16cid:durableId="1540052601">
+  <w:num w:numId="3">
+    <w:abstractNumId w:val="2"/>
+  </w:num>
+  <w:num w:numId="4">
+    <w:abstractNumId w:val="4"/>
+  </w:num>
+  <w:num w:numId="5">
     <w:abstractNumId w:val="0"/>
   </w:num>
 </w:numbering>
 </file>
 
 <file path=word/styles.xml><?xml version="1.0" encoding="utf-8"?>
-<w:styles xmlns:mc="http://schemas.openxmlformats.org/markup-compatibility/2006" xmlns:r="http://schemas.openxmlformats.org/officeDocument/2006/relationships" xmlns:w="http://schemas.openxmlformats.org/wordprocessingml/2006/main" xmlns:w14="http://schemas.microsoft.com/office/word/2010/wordml" xmlns:w15="http://schemas.microsoft.com/office/word/2012/wordml" xmlns:w16cex="http://schemas.microsoft.com/office/word/2018/wordml/cex" xmlns:w16cid="http://schemas.microsoft.com/office/word/2016/wordml/cid" xmlns:w16="http://schemas.microsoft.com/office/word/2018/wordml" xmlns:w16sdtdh="http://schemas.microsoft.com/office/word/2020/wordml/sdtdatahash" xmlns:w16se="http://schemas.microsoft.com/office/word/2015/wordml/symex" mc:Ignorable="w14 w15 w16se w16cid w16 w16cex w16sdtdh">
+<w:styles xmlns:mc="http://schemas.openxmlformats.org/markup-compatibility/2006" xmlns:r="http://schemas.openxmlformats.org/officeDocument/2006/relationships" xmlns:w="http://schemas.openxmlformats.org/wordprocessingml/2006/main" xmlns:w14="http://schemas.microsoft.com/office/word/2010/wordml" xmlns:w15="http://schemas.microsoft.com/office/word/2012/wordml" mc:Ignorable="w14 w15">
   <w:docDefaults>
     <w:rPrDefault>
       <w:rPr>
         <w:rFonts w:asciiTheme="minorHAnsi" w:eastAsiaTheme="minorHAnsi" w:hAnsiTheme="minorHAnsi" w:cstheme="minorBidi"/>
         <w:sz w:val="22"/>
         <w:szCs w:val="22"/>
-        <w:lang w:val="en-NG" w:eastAsia="en-US" w:bidi="ar-SA"/>
+        <w:lang w:val="en-US" w:eastAsia="en-US" w:bidi="ar-SA"/>
       </w:rPr>
     </w:rPrDefault>
     <w:pPrDefault>
@@ -400,7 +740,7 @@
       </w:pPr>
     </w:pPrDefault>
   </w:docDefaults>
-  <w:latentStyles w:defLockedState="0" w:defUIPriority="99" w:defSemiHidden="0" w:defUnhideWhenUsed="0" w:defQFormat="0" w:count="376">
+  <w:latentStyles w:defLockedState="0" w:defUIPriority="99" w:defSemiHidden="0" w:defUnhideWhenUsed="0" w:defQFormat="0" w:count="371">
     <w:lsdException w:name="Normal" w:uiPriority="0" w:qFormat="1"/>
     <w:lsdException w:name="heading 1" w:uiPriority="9" w:qFormat="1"/>
     <w:lsdException w:name="heading 2" w:semiHidden="1" w:uiPriority="9" w:unhideWhenUsed="1" w:qFormat="1"/>
@@ -772,11 +1112,6 @@
     <w:lsdException w:name="List Table 5 Dark Accent 6" w:uiPriority="50"/>
     <w:lsdException w:name="List Table 6 Colorful Accent 6" w:uiPriority="51"/>
     <w:lsdException w:name="List Table 7 Colorful Accent 6" w:uiPriority="52"/>
-    <w:lsdException w:name="Mention" w:semiHidden="1" w:unhideWhenUsed="1"/>
-    <w:lsdException w:name="Smart Hyperlink" w:semiHidden="1" w:unhideWhenUsed="1"/>
-    <w:lsdException w:name="Hashtag" w:semiHidden="1" w:unhideWhenUsed="1"/>
-    <w:lsdException w:name="Unresolved Mention" w:semiHidden="1" w:unhideWhenUsed="1"/>
-    <w:lsdException w:name="Smart Link" w:semiHidden="1" w:unhideWhenUsed="1"/>
   </w:latentStyles>
   <w:style w:type="paragraph" w:default="1" w:styleId="Normal">
     <w:name w:val="Normal"/>
@@ -819,6 +1154,60 @@
       <w:ind w:left="720"/>
       <w:contextualSpacing/>
     </w:pPr>
+  </w:style>
+  <w:style w:type="paragraph" w:styleId="NormalWeb">
+    <w:name w:val="Normal (Web)"/>
+    <w:basedOn w:val="Normal"/>
+    <w:uiPriority w:val="99"/>
+    <w:semiHidden/>
+    <w:unhideWhenUsed/>
+    <w:rsid w:val="00E046FF"/>
+    <w:pPr>
+      <w:spacing w:before="100" w:beforeAutospacing="1" w:after="100" w:afterAutospacing="1" w:line="240" w:lineRule="auto"/>
+    </w:pPr>
+    <w:rPr>
+      <w:rFonts w:ascii="Times New Roman" w:eastAsia="Times New Roman" w:hAnsi="Times New Roman" w:cs="Times New Roman"/>
+      <w:sz w:val="24"/>
+      <w:szCs w:val="24"/>
+    </w:rPr>
+  </w:style>
+  <w:style w:type="paragraph" w:styleId="z-TopofForm">
+    <w:name w:val="HTML Top of Form"/>
+    <w:basedOn w:val="Normal"/>
+    <w:next w:val="Normal"/>
+    <w:link w:val="z-TopofFormChar"/>
+    <w:hidden/>
+    <w:uiPriority w:val="99"/>
+    <w:semiHidden/>
+    <w:unhideWhenUsed/>
+    <w:rsid w:val="00E046FF"/>
+    <w:pPr>
+      <w:pBdr>
+        <w:bottom w:val="single" w:sz="6" w:space="1" w:color="auto"/>
+      </w:pBdr>
+      <w:spacing w:after="0" w:line="240" w:lineRule="auto"/>
+      <w:jc w:val="center"/>
+    </w:pPr>
+    <w:rPr>
+      <w:rFonts w:ascii="Arial" w:eastAsia="Times New Roman" w:hAnsi="Arial" w:cs="Arial"/>
+      <w:vanish/>
+      <w:sz w:val="16"/>
+      <w:szCs w:val="16"/>
+    </w:rPr>
+  </w:style>
+  <w:style w:type="character" w:customStyle="1" w:styleId="z-TopofFormChar">
+    <w:name w:val="z-Top of Form Char"/>
+    <w:basedOn w:val="DefaultParagraphFont"/>
+    <w:link w:val="z-TopofForm"/>
+    <w:uiPriority w:val="99"/>
+    <w:semiHidden/>
+    <w:rsid w:val="00E046FF"/>
+    <w:rPr>
+      <w:rFonts w:ascii="Arial" w:eastAsia="Times New Roman" w:hAnsi="Arial" w:cs="Arial"/>
+      <w:vanish/>
+      <w:sz w:val="16"/>
+      <w:szCs w:val="16"/>
+    </w:rPr>
   </w:style>
 </w:styles>
 </file>

</xml_diff>